<commit_message>
Correction of UDP flows
</commit_message>
<xml_diff>
--- a/activities/network-flow-monitoring/flows-activity-handout.docx
+++ b/activities/network-flow-monitoring/flows-activity-handout.docx
@@ -1,6 +1,6 @@
 
 <file path=word/document.xml><?xml version="1.0" encoding="utf-8"?>
-<w:document xmlns:wpc="http://schemas.microsoft.com/office/word/2010/wordprocessingCanvas" xmlns:cx="http://schemas.microsoft.com/office/drawing/2014/chartex" xmlns:cx1="http://schemas.microsoft.com/office/drawing/2015/9/8/chartex" xmlns:cx2="http://schemas.microsoft.com/office/drawing/2015/10/21/chartex" xmlns:cx3="http://schemas.microsoft.com/office/drawing/2016/5/9/chartex" xmlns:cx4="http://schemas.microsoft.com/office/drawing/2016/5/10/chartex" xmlns:cx5="http://schemas.microsoft.com/office/drawing/2016/5/11/chartex" xmlns:cx6="http://schemas.microsoft.com/office/drawing/2016/5/12/chartex" xmlns:cx7="http://schemas.microsoft.com/office/drawing/2016/5/13/chartex" xmlns:cx8="http://schemas.microsoft.com/office/drawing/2016/5/14/chartex" xmlns:mc="http://schemas.openxmlformats.org/markup-compatibility/2006" xmlns:aink="http://schemas.microsoft.com/office/drawing/2016/ink" xmlns:am3d="http://schemas.microsoft.com/office/drawing/2017/model3d" xmlns:o="urn:schemas-microsoft-com:office:office" xmlns:r="http://schemas.openxmlformats.org/officeDocument/2006/relationships" xmlns:m="http://schemas.openxmlformats.org/officeDocument/2006/math" xmlns:v="urn:schemas-microsoft-com:vml" xmlns:wp14="http://schemas.microsoft.com/office/word/2010/wordprocessingDrawing" xmlns:wp="http://schemas.openxmlformats.org/drawingml/2006/wordprocessingDrawing" xmlns:w10="urn:schemas-microsoft-com:office:word" xmlns:w="http://schemas.openxmlformats.org/wordprocessingml/2006/main" xmlns:w14="http://schemas.microsoft.com/office/word/2010/wordml" xmlns:w15="http://schemas.microsoft.com/office/word/2012/wordml" xmlns:w16cid="http://schemas.microsoft.com/office/word/2016/wordml/cid" xmlns:w16se="http://schemas.microsoft.com/office/word/2015/wordml/symex" xmlns:wpg="http://schemas.microsoft.com/office/word/2010/wordprocessingGroup" xmlns:wpi="http://schemas.microsoft.com/office/word/2010/wordprocessingInk" xmlns:wne="http://schemas.microsoft.com/office/word/2006/wordml" xmlns:wps="http://schemas.microsoft.com/office/word/2010/wordprocessingShape" mc:Ignorable="w14 w15 w16se w16cid wp14">
+<w:document xmlns:wpc="http://schemas.microsoft.com/office/word/2010/wordprocessingCanvas" xmlns:cx="http://schemas.microsoft.com/office/drawing/2014/chartex" xmlns:cx1="http://schemas.microsoft.com/office/drawing/2015/9/8/chartex" xmlns:cx2="http://schemas.microsoft.com/office/drawing/2015/10/21/chartex" xmlns:cx3="http://schemas.microsoft.com/office/drawing/2016/5/9/chartex" xmlns:cx4="http://schemas.microsoft.com/office/drawing/2016/5/10/chartex" xmlns:cx5="http://schemas.microsoft.com/office/drawing/2016/5/11/chartex" xmlns:cx6="http://schemas.microsoft.com/office/drawing/2016/5/12/chartex" xmlns:cx7="http://schemas.microsoft.com/office/drawing/2016/5/13/chartex" xmlns:cx8="http://schemas.microsoft.com/office/drawing/2016/5/14/chartex" xmlns:mc="http://schemas.openxmlformats.org/markup-compatibility/2006" xmlns:aink="http://schemas.microsoft.com/office/drawing/2016/ink" xmlns:am3d="http://schemas.microsoft.com/office/drawing/2017/model3d" xmlns:o="urn:schemas-microsoft-com:office:office" xmlns:r="http://schemas.openxmlformats.org/officeDocument/2006/relationships" xmlns:m="http://schemas.openxmlformats.org/officeDocument/2006/math" xmlns:v="urn:schemas-microsoft-com:vml" xmlns:wp14="http://schemas.microsoft.com/office/word/2010/wordprocessingDrawing" xmlns:wp="http://schemas.openxmlformats.org/drawingml/2006/wordprocessingDrawing" xmlns:w10="urn:schemas-microsoft-com:office:word" xmlns:w="http://schemas.openxmlformats.org/wordprocessingml/2006/main" xmlns:w14="http://schemas.microsoft.com/office/word/2010/wordml" xmlns:w15="http://schemas.microsoft.com/office/word/2012/wordml" xmlns:w16cex="http://schemas.microsoft.com/office/word/2018/wordml/cex" xmlns:w16cid="http://schemas.microsoft.com/office/word/2016/wordml/cid" xmlns:w16="http://schemas.microsoft.com/office/word/2018/wordml" xmlns:w16se="http://schemas.microsoft.com/office/word/2015/wordml/symex" xmlns:wpg="http://schemas.microsoft.com/office/word/2010/wordprocessingGroup" xmlns:wpi="http://schemas.microsoft.com/office/word/2010/wordprocessingInk" xmlns:wne="http://schemas.microsoft.com/office/word/2006/wordml" xmlns:wps="http://schemas.microsoft.com/office/word/2010/wordprocessingShape" mc:Ignorable="w14 w15 w16se w16cid w16 w16cex wp14">
   <w:body>
     <w:p>
       <w:pPr>
@@ -102,7 +102,15 @@
           <w:szCs w:val="24"/>
           <w:lang w:val="cs-CZ"/>
         </w:rPr>
-        <w:t xml:space="preserve">The information about these connections is stored in the form of </w:t>
+        <w:t>I</w:t>
+      </w:r>
+      <w:r>
+        <w:rPr>
+          <w:sz w:val="24"/>
+          <w:szCs w:val="24"/>
+          <w:lang w:val="cs-CZ"/>
+        </w:rPr>
+        <w:t xml:space="preserve">nformation about these connections is stored in the form of </w:t>
       </w:r>
       <w:r>
         <w:rPr>
@@ -119,7 +127,7 @@
           <w:szCs w:val="24"/>
           <w:lang w:val="cs-CZ"/>
         </w:rPr>
-        <w:t xml:space="preserve">. A simple network flow </w:t>
+        <w:t xml:space="preserve">. A network flow </w:t>
       </w:r>
       <w:r>
         <w:rPr>
@@ -127,7 +135,15 @@
           <w:szCs w:val="24"/>
           <w:lang w:val="cs-CZ"/>
         </w:rPr>
-        <w:t xml:space="preserve">is composed of packets </w:t>
+        <w:t xml:space="preserve">consists </w:t>
+      </w:r>
+      <w:r>
+        <w:rPr>
+          <w:sz w:val="24"/>
+          <w:szCs w:val="24"/>
+          <w:lang w:val="cs-CZ"/>
+        </w:rPr>
+        <w:t xml:space="preserve">of packets </w:t>
       </w:r>
       <w:r>
         <w:rPr>
@@ -221,7 +237,23 @@
           <w:szCs w:val="24"/>
           <w:lang w:val="cs-CZ"/>
         </w:rPr>
-        <w:t>. This quintuple is typically extended with many other statistics, for example, duration of the flow, the total amount of packets, or the number of transferred bytes. (For detailed information, see RFC 3954</w:t>
+        <w:t xml:space="preserve">. This quintuple is </w:t>
+      </w:r>
+      <w:r>
+        <w:rPr>
+          <w:sz w:val="24"/>
+          <w:szCs w:val="24"/>
+          <w:lang w:val="cs-CZ"/>
+        </w:rPr>
+        <w:t>often</w:t>
+      </w:r>
+      <w:r>
+        <w:rPr>
+          <w:sz w:val="24"/>
+          <w:szCs w:val="24"/>
+          <w:lang w:val="cs-CZ"/>
+        </w:rPr>
+        <w:t xml:space="preserve"> extended with other statistics, for example, duration of the flow, the total amount of packets, or the number of transferred bytes. (For detailed information, see RFC 3954</w:t>
       </w:r>
       <w:r>
         <w:rPr>
@@ -284,20 +316,69 @@
       </w:pPr>
       <w:r>
         <w:rPr>
+          <w:sz w:val="24"/>
+          <w:szCs w:val="24"/>
+          <w:lang w:val="cs-CZ"/>
+        </w:rPr>
+        <w:t xml:space="preserve">As the image below shows, the flow represents a </w:t>
+      </w:r>
+      <w:r>
+        <w:rPr>
+          <w:b/>
+          <w:sz w:val="24"/>
+          <w:szCs w:val="24"/>
+          <w:lang w:val="cs-CZ"/>
+        </w:rPr>
+        <w:t>one-way connection</w:t>
+      </w:r>
+      <w:r>
+        <w:rPr>
+          <w:sz w:val="24"/>
+          <w:szCs w:val="24"/>
+          <w:lang w:val="cs-CZ"/>
+        </w:rPr>
+        <w:t xml:space="preserve"> when TCP </w:t>
+      </w:r>
+      <w:r>
+        <w:rPr>
+          <w:sz w:val="24"/>
+          <w:szCs w:val="24"/>
+          <w:lang w:val="cs-CZ"/>
+        </w:rPr>
+        <w:t xml:space="preserve">or UDP </w:t>
+      </w:r>
+      <w:r>
+        <w:rPr>
+          <w:sz w:val="24"/>
+          <w:szCs w:val="24"/>
+          <w:lang w:val="cs-CZ"/>
+        </w:rPr>
+        <w:t>is used.</w:t>
+      </w:r>
+    </w:p>
+    <w:p>
+      <w:pPr>
+        <w:jc w:val="center"/>
+        <w:rPr>
+          <w:lang w:val="cs-CZ"/>
+        </w:rPr>
+      </w:pPr>
+      <w:r>
+        <w:rPr>
           <w:noProof/>
           <w:lang w:val="en-US"/>
         </w:rPr>
         <w:drawing>
-          <wp:anchor distT="0" distB="0" distL="114300" distR="114300" simplePos="0" relativeHeight="251658240" behindDoc="0" locked="0" layoutInCell="1" allowOverlap="1" wp14:anchorId="1FFCB1C6" wp14:editId="317315BA">
+          <wp:anchor distT="0" distB="0" distL="114300" distR="114300" simplePos="0" relativeHeight="251658240" behindDoc="0" locked="0" layoutInCell="1" allowOverlap="1" wp14:anchorId="1FFCB1C6" wp14:editId="12E175E3">
             <wp:simplePos x="0" y="0"/>
             <wp:positionH relativeFrom="margin">
               <wp:align>center</wp:align>
             </wp:positionH>
             <wp:positionV relativeFrom="paragraph">
-              <wp:posOffset>617966</wp:posOffset>
+              <wp:posOffset>278130</wp:posOffset>
             </wp:positionV>
-            <wp:extent cx="5230495" cy="2401570"/>
-            <wp:effectExtent l="0" t="0" r="8255" b="0"/>
+            <wp:extent cx="5808980" cy="2667000"/>
+            <wp:effectExtent l="0" t="0" r="1270" b="0"/>
             <wp:wrapTopAndBottom/>
             <wp:docPr id="1" name="Picture 1"/>
             <wp:cNvGraphicFramePr>
@@ -327,7 +408,7 @@
                   <pic:spPr bwMode="auto">
                     <a:xfrm>
                       <a:off x="0" y="0"/>
-                      <a:ext cx="5231101" cy="2401570"/>
+                      <a:ext cx="5808980" cy="2667000"/>
                     </a:xfrm>
                     <a:prstGeom prst="rect">
                       <a:avLst/>
@@ -340,47 +421,19 @@
                 </pic:pic>
               </a:graphicData>
             </a:graphic>
+            <wp14:sizeRelH relativeFrom="margin">
+              <wp14:pctWidth>0</wp14:pctWidth>
+            </wp14:sizeRelH>
+            <wp14:sizeRelV relativeFrom="margin">
+              <wp14:pctHeight>0</wp14:pctHeight>
+            </wp14:sizeRelV>
           </wp:anchor>
         </w:drawing>
-      </w:r>
-      <w:r>
-        <w:rPr>
-          <w:sz w:val="24"/>
-          <w:szCs w:val="24"/>
-          <w:lang w:val="cs-CZ"/>
-        </w:rPr>
-        <w:t xml:space="preserve">As the image below shows, the flow represents a </w:t>
-      </w:r>
-      <w:r>
-        <w:rPr>
-          <w:b/>
-          <w:sz w:val="24"/>
-          <w:szCs w:val="24"/>
-          <w:lang w:val="cs-CZ"/>
-        </w:rPr>
-        <w:t>one-way connection</w:t>
-      </w:r>
-      <w:r>
-        <w:rPr>
-          <w:sz w:val="24"/>
-          <w:szCs w:val="24"/>
-          <w:lang w:val="cs-CZ"/>
-        </w:rPr>
-        <w:t xml:space="preserve"> when TCP is used. The situation is even simpler with UDP, in which each packe</w:t>
-      </w:r>
-      <w:bookmarkStart w:id="0" w:name="_GoBack"/>
-      <w:bookmarkEnd w:id="0"/>
-      <w:r>
-        <w:rPr>
-          <w:sz w:val="24"/>
-          <w:szCs w:val="24"/>
-          <w:lang w:val="cs-CZ"/>
-        </w:rPr>
-        <w:t>t forms exactly one flow.</w:t>
       </w:r>
     </w:p>
     <w:p>
       <w:pPr>
+        <w:pStyle w:val="Heading1"/>
         <w:jc w:val="center"/>
         <w:rPr>
           <w:lang w:val="cs-CZ"/>
@@ -702,7 +755,6 @@
     <w:p>
       <w:pPr>
         <w:rPr>
-          <w:sz w:val="48"/>
           <w:lang w:val="cs-CZ"/>
         </w:rPr>
       </w:pPr>
@@ -725,6 +777,14 @@
         </w:rPr>
         <w:t xml:space="preserve"> out of them? (The correct solution is on the other page.)</w:t>
       </w:r>
+    </w:p>
+    <w:p>
+      <w:pPr>
+        <w:rPr>
+          <w:sz w:val="48"/>
+          <w:lang w:val="cs-CZ"/>
+        </w:rPr>
+      </w:pPr>
     </w:p>
     <w:p>
       <w:pPr>
@@ -1548,7 +1608,7 @@
                 <w:szCs w:val="24"/>
                 <w:lang w:val="cs-CZ"/>
               </w:rPr>
-              <w:t>0</w:t>
+              <w:t>7.60</w:t>
             </w:r>
           </w:p>
         </w:tc>
@@ -1672,7 +1732,17 @@
                 <w:szCs w:val="24"/>
                 <w:lang w:val="cs-CZ"/>
               </w:rPr>
-              <w:t>110</w:t>
+              <w:t>33</w:t>
+            </w:r>
+            <w:r>
+              <w:rPr>
+                <w:rFonts w:asciiTheme="minorHAnsi" w:hAnsiTheme="minorHAnsi"/>
+                <w:b w:val="0"/>
+                <w:sz w:val="24"/>
+                <w:szCs w:val="24"/>
+                <w:lang w:val="cs-CZ"/>
+              </w:rPr>
+              <w:t>0</w:t>
             </w:r>
           </w:p>
         </w:tc>
@@ -1703,7 +1773,17 @@
                 <w:szCs w:val="24"/>
                 <w:lang w:val="cs-CZ"/>
               </w:rPr>
-              <w:t xml:space="preserve">3 </w:t>
+              <w:t>3</w:t>
+            </w:r>
+            <w:r>
+              <w:rPr>
+                <w:rFonts w:asciiTheme="minorHAnsi" w:hAnsiTheme="minorHAnsi"/>
+                <w:b w:val="0"/>
+                <w:sz w:val="24"/>
+                <w:szCs w:val="24"/>
+                <w:lang w:val="cs-CZ"/>
+              </w:rPr>
+              <w:t>, 14, 20</w:t>
             </w:r>
           </w:p>
         </w:tc>
@@ -2013,7 +2093,7 @@
                 <w:szCs w:val="24"/>
                 <w:lang w:val="cs-CZ"/>
               </w:rPr>
-              <w:t>0</w:t>
+              <w:t>4.90</w:t>
             </w:r>
           </w:p>
         </w:tc>
@@ -2137,7 +2217,17 @@
                 <w:szCs w:val="24"/>
                 <w:lang w:val="cs-CZ"/>
               </w:rPr>
-              <w:t>150</w:t>
+              <w:t>27</w:t>
+            </w:r>
+            <w:r>
+              <w:rPr>
+                <w:rFonts w:asciiTheme="minorHAnsi" w:hAnsiTheme="minorHAnsi"/>
+                <w:b w:val="0"/>
+                <w:sz w:val="24"/>
+                <w:szCs w:val="24"/>
+                <w:lang w:val="cs-CZ"/>
+              </w:rPr>
+              <w:t>0</w:t>
             </w:r>
           </w:p>
         </w:tc>
@@ -2168,7 +2258,17 @@
                 <w:szCs w:val="24"/>
                 <w:lang w:val="cs-CZ"/>
               </w:rPr>
-              <w:t xml:space="preserve">5 </w:t>
+              <w:t>5</w:t>
+            </w:r>
+            <w:r>
+              <w:rPr>
+                <w:rFonts w:asciiTheme="minorHAnsi" w:hAnsiTheme="minorHAnsi"/>
+                <w:b w:val="0"/>
+                <w:sz w:val="24"/>
+                <w:szCs w:val="24"/>
+                <w:lang w:val="cs-CZ"/>
+              </w:rPr>
+              <w:t>, 15</w:t>
             </w:r>
           </w:p>
         </w:tc>
@@ -2644,686 +2744,6 @@
                 <w:lang w:val="cs-CZ"/>
               </w:rPr>
               <w:t xml:space="preserve">12, 13, 24 </w:t>
-            </w:r>
-          </w:p>
-        </w:tc>
-      </w:tr>
-      <w:tr>
-        <w:trPr>
-          <w:trHeight w:val="87"/>
-        </w:trPr>
-        <w:tc>
-          <w:tcPr>
-            <w:tcW w:w="743" w:type="dxa"/>
-            <w:shd w:val="clear" w:color="auto" w:fill="F2F2F2" w:themeFill="background1" w:themeFillShade="F2"/>
-            <w:vAlign w:val="center"/>
-          </w:tcPr>
-          <w:p>
-            <w:pPr>
-              <w:pStyle w:val="Heading3"/>
-              <w:spacing w:before="120" w:beforeAutospacing="0" w:after="120" w:afterAutospacing="0" w:line="168" w:lineRule="auto"/>
-              <w:ind w:left="57"/>
-              <w:outlineLvl w:val="2"/>
-              <w:rPr>
-                <w:rFonts w:asciiTheme="minorHAnsi" w:hAnsiTheme="minorHAnsi"/>
-                <w:b w:val="0"/>
-                <w:sz w:val="24"/>
-                <w:szCs w:val="24"/>
-                <w:lang w:val="cs-CZ"/>
-              </w:rPr>
-            </w:pPr>
-            <w:r>
-              <w:rPr>
-                <w:rFonts w:asciiTheme="minorHAnsi" w:hAnsiTheme="minorHAnsi"/>
-                <w:b w:val="0"/>
-                <w:sz w:val="24"/>
-                <w:szCs w:val="24"/>
-                <w:lang w:val="cs-CZ"/>
-              </w:rPr>
-              <w:t>6.40</w:t>
-            </w:r>
-          </w:p>
-        </w:tc>
-        <w:tc>
-          <w:tcPr>
-            <w:tcW w:w="1134" w:type="dxa"/>
-            <w:shd w:val="clear" w:color="auto" w:fill="F2F2F2" w:themeFill="background1" w:themeFillShade="F2"/>
-            <w:vAlign w:val="center"/>
-          </w:tcPr>
-          <w:p>
-            <w:pPr>
-              <w:pStyle w:val="Heading3"/>
-              <w:spacing w:before="120" w:beforeAutospacing="0" w:after="120" w:afterAutospacing="0" w:line="168" w:lineRule="auto"/>
-              <w:ind w:left="57"/>
-              <w:outlineLvl w:val="2"/>
-              <w:rPr>
-                <w:rFonts w:asciiTheme="minorHAnsi" w:hAnsiTheme="minorHAnsi"/>
-                <w:b w:val="0"/>
-                <w:sz w:val="24"/>
-                <w:szCs w:val="24"/>
-                <w:lang w:val="cs-CZ"/>
-              </w:rPr>
-            </w:pPr>
-            <w:r>
-              <w:rPr>
-                <w:rFonts w:asciiTheme="minorHAnsi" w:hAnsiTheme="minorHAnsi"/>
-                <w:b w:val="0"/>
-                <w:sz w:val="24"/>
-                <w:szCs w:val="24"/>
-                <w:lang w:val="cs-CZ"/>
-              </w:rPr>
-              <w:t>0</w:t>
-            </w:r>
-          </w:p>
-        </w:tc>
-        <w:tc>
-          <w:tcPr>
-            <w:tcW w:w="2222" w:type="dxa"/>
-            <w:shd w:val="clear" w:color="auto" w:fill="F2F2F2" w:themeFill="background1" w:themeFillShade="F2"/>
-            <w:vAlign w:val="center"/>
-          </w:tcPr>
-          <w:p>
-            <w:pPr>
-              <w:pStyle w:val="Heading3"/>
-              <w:spacing w:before="120" w:beforeAutospacing="0" w:after="120" w:afterAutospacing="0" w:line="168" w:lineRule="auto"/>
-              <w:ind w:left="57"/>
-              <w:outlineLvl w:val="2"/>
-              <w:rPr>
-                <w:rFonts w:asciiTheme="minorHAnsi" w:hAnsiTheme="minorHAnsi"/>
-                <w:b w:val="0"/>
-                <w:sz w:val="24"/>
-                <w:szCs w:val="24"/>
-                <w:lang w:val="cs-CZ"/>
-              </w:rPr>
-            </w:pPr>
-            <w:r>
-              <w:rPr>
-                <w:rFonts w:asciiTheme="minorHAnsi" w:hAnsiTheme="minorHAnsi"/>
-                <w:b w:val="0"/>
-                <w:sz w:val="24"/>
-                <w:szCs w:val="24"/>
-                <w:lang w:val="cs-CZ"/>
-              </w:rPr>
-              <w:t>122.13.5.71:4000</w:t>
-            </w:r>
-          </w:p>
-        </w:tc>
-        <w:tc>
-          <w:tcPr>
-            <w:tcW w:w="2101" w:type="dxa"/>
-            <w:shd w:val="clear" w:color="auto" w:fill="F2F2F2" w:themeFill="background1" w:themeFillShade="F2"/>
-            <w:vAlign w:val="center"/>
-          </w:tcPr>
-          <w:p>
-            <w:pPr>
-              <w:pStyle w:val="Heading3"/>
-              <w:spacing w:before="120" w:beforeAutospacing="0" w:after="120" w:afterAutospacing="0" w:line="168" w:lineRule="auto"/>
-              <w:ind w:left="57"/>
-              <w:outlineLvl w:val="2"/>
-              <w:rPr>
-                <w:rFonts w:asciiTheme="minorHAnsi" w:hAnsiTheme="minorHAnsi"/>
-                <w:b w:val="0"/>
-                <w:sz w:val="24"/>
-                <w:szCs w:val="24"/>
-                <w:lang w:val="cs-CZ"/>
-              </w:rPr>
-            </w:pPr>
-            <w:r>
-              <w:rPr>
-                <w:rFonts w:asciiTheme="minorHAnsi" w:hAnsiTheme="minorHAnsi"/>
-                <w:b w:val="0"/>
-                <w:sz w:val="24"/>
-                <w:szCs w:val="24"/>
-                <w:lang w:val="cs-CZ"/>
-              </w:rPr>
-              <w:t>11.15.17.19:20200</w:t>
-            </w:r>
-          </w:p>
-        </w:tc>
-        <w:tc>
-          <w:tcPr>
-            <w:tcW w:w="1098" w:type="dxa"/>
-            <w:shd w:val="clear" w:color="auto" w:fill="F2F2F2" w:themeFill="background1" w:themeFillShade="F2"/>
-            <w:vAlign w:val="center"/>
-          </w:tcPr>
-          <w:p>
-            <w:pPr>
-              <w:pStyle w:val="Heading3"/>
-              <w:spacing w:before="120" w:beforeAutospacing="0" w:after="120" w:afterAutospacing="0" w:line="168" w:lineRule="auto"/>
-              <w:ind w:left="57"/>
-              <w:outlineLvl w:val="2"/>
-              <w:rPr>
-                <w:rFonts w:asciiTheme="minorHAnsi" w:hAnsiTheme="minorHAnsi"/>
-                <w:b w:val="0"/>
-                <w:sz w:val="24"/>
-                <w:szCs w:val="24"/>
-                <w:lang w:val="cs-CZ"/>
-              </w:rPr>
-            </w:pPr>
-            <w:r>
-              <w:rPr>
-                <w:rFonts w:asciiTheme="minorHAnsi" w:hAnsiTheme="minorHAnsi"/>
-                <w:b w:val="0"/>
-                <w:sz w:val="24"/>
-                <w:szCs w:val="24"/>
-                <w:lang w:val="cs-CZ"/>
-              </w:rPr>
-              <w:t>UDP</w:t>
-            </w:r>
-          </w:p>
-        </w:tc>
-        <w:tc>
-          <w:tcPr>
-            <w:tcW w:w="1378" w:type="dxa"/>
-            <w:shd w:val="clear" w:color="auto" w:fill="F2F2F2" w:themeFill="background1" w:themeFillShade="F2"/>
-            <w:vAlign w:val="center"/>
-          </w:tcPr>
-          <w:p>
-            <w:pPr>
-              <w:pStyle w:val="Heading3"/>
-              <w:spacing w:before="120" w:beforeAutospacing="0" w:after="120" w:afterAutospacing="0" w:line="168" w:lineRule="auto"/>
-              <w:ind w:left="57"/>
-              <w:outlineLvl w:val="2"/>
-              <w:rPr>
-                <w:rFonts w:asciiTheme="minorHAnsi" w:hAnsiTheme="minorHAnsi"/>
-                <w:b w:val="0"/>
-                <w:sz w:val="24"/>
-                <w:szCs w:val="24"/>
-                <w:lang w:val="cs-CZ"/>
-              </w:rPr>
-            </w:pPr>
-            <w:r>
-              <w:rPr>
-                <w:rFonts w:asciiTheme="minorHAnsi" w:hAnsiTheme="minorHAnsi"/>
-                <w:b w:val="0"/>
-                <w:sz w:val="24"/>
-                <w:szCs w:val="24"/>
-                <w:lang w:val="cs-CZ"/>
-              </w:rPr>
-              <w:t>100</w:t>
-            </w:r>
-          </w:p>
-        </w:tc>
-        <w:tc>
-          <w:tcPr>
-            <w:tcW w:w="1140" w:type="dxa"/>
-            <w:shd w:val="clear" w:color="auto" w:fill="F2F2F2" w:themeFill="background1" w:themeFillShade="F2"/>
-            <w:vAlign w:val="center"/>
-          </w:tcPr>
-          <w:p>
-            <w:pPr>
-              <w:pStyle w:val="Heading3"/>
-              <w:spacing w:before="120" w:beforeAutospacing="0" w:after="120" w:afterAutospacing="0" w:line="168" w:lineRule="auto"/>
-              <w:ind w:left="57"/>
-              <w:outlineLvl w:val="2"/>
-              <w:rPr>
-                <w:rFonts w:asciiTheme="minorHAnsi" w:hAnsiTheme="minorHAnsi"/>
-                <w:b w:val="0"/>
-                <w:sz w:val="24"/>
-                <w:szCs w:val="24"/>
-                <w:lang w:val="cs-CZ"/>
-              </w:rPr>
-            </w:pPr>
-            <w:r>
-              <w:rPr>
-                <w:rFonts w:asciiTheme="minorHAnsi" w:hAnsiTheme="minorHAnsi"/>
-                <w:b w:val="0"/>
-                <w:sz w:val="24"/>
-                <w:szCs w:val="24"/>
-                <w:lang w:val="cs-CZ"/>
-              </w:rPr>
-              <w:t>14</w:t>
-            </w:r>
-          </w:p>
-        </w:tc>
-      </w:tr>
-      <w:tr>
-        <w:trPr>
-          <w:trHeight w:val="87"/>
-        </w:trPr>
-        <w:tc>
-          <w:tcPr>
-            <w:tcW w:w="743" w:type="dxa"/>
-            <w:vAlign w:val="center"/>
-          </w:tcPr>
-          <w:p>
-            <w:pPr>
-              <w:pStyle w:val="Heading3"/>
-              <w:spacing w:before="120" w:beforeAutospacing="0" w:after="120" w:afterAutospacing="0" w:line="168" w:lineRule="auto"/>
-              <w:ind w:left="57"/>
-              <w:outlineLvl w:val="2"/>
-              <w:rPr>
-                <w:rFonts w:asciiTheme="minorHAnsi" w:hAnsiTheme="minorHAnsi"/>
-                <w:b w:val="0"/>
-                <w:sz w:val="24"/>
-                <w:szCs w:val="24"/>
-                <w:lang w:val="cs-CZ"/>
-              </w:rPr>
-            </w:pPr>
-            <w:r>
-              <w:rPr>
-                <w:rFonts w:asciiTheme="minorHAnsi" w:hAnsiTheme="minorHAnsi"/>
-                <w:b w:val="0"/>
-                <w:sz w:val="24"/>
-                <w:szCs w:val="24"/>
-                <w:lang w:val="cs-CZ"/>
-              </w:rPr>
-              <w:t>6.80</w:t>
-            </w:r>
-          </w:p>
-        </w:tc>
-        <w:tc>
-          <w:tcPr>
-            <w:tcW w:w="1134" w:type="dxa"/>
-            <w:vAlign w:val="center"/>
-          </w:tcPr>
-          <w:p>
-            <w:pPr>
-              <w:pStyle w:val="Heading3"/>
-              <w:spacing w:before="120" w:beforeAutospacing="0" w:after="120" w:afterAutospacing="0" w:line="168" w:lineRule="auto"/>
-              <w:ind w:left="57"/>
-              <w:outlineLvl w:val="2"/>
-              <w:rPr>
-                <w:rFonts w:asciiTheme="minorHAnsi" w:hAnsiTheme="minorHAnsi"/>
-                <w:b w:val="0"/>
-                <w:sz w:val="24"/>
-                <w:szCs w:val="24"/>
-                <w:lang w:val="cs-CZ"/>
-              </w:rPr>
-            </w:pPr>
-            <w:r>
-              <w:rPr>
-                <w:rFonts w:asciiTheme="minorHAnsi" w:hAnsiTheme="minorHAnsi"/>
-                <w:b w:val="0"/>
-                <w:sz w:val="24"/>
-                <w:szCs w:val="24"/>
-                <w:lang w:val="cs-CZ"/>
-              </w:rPr>
-              <w:t>0</w:t>
-            </w:r>
-          </w:p>
-        </w:tc>
-        <w:tc>
-          <w:tcPr>
-            <w:tcW w:w="2222" w:type="dxa"/>
-            <w:vAlign w:val="center"/>
-          </w:tcPr>
-          <w:p>
-            <w:pPr>
-              <w:pStyle w:val="Heading3"/>
-              <w:spacing w:before="120" w:beforeAutospacing="0" w:after="120" w:afterAutospacing="0" w:line="168" w:lineRule="auto"/>
-              <w:ind w:left="57"/>
-              <w:outlineLvl w:val="2"/>
-              <w:rPr>
-                <w:rFonts w:asciiTheme="minorHAnsi" w:hAnsiTheme="minorHAnsi"/>
-                <w:b w:val="0"/>
-                <w:sz w:val="24"/>
-                <w:szCs w:val="24"/>
-                <w:lang w:val="cs-CZ"/>
-              </w:rPr>
-            </w:pPr>
-            <w:r>
-              <w:rPr>
-                <w:rFonts w:asciiTheme="minorHAnsi" w:hAnsiTheme="minorHAnsi"/>
-                <w:b w:val="0"/>
-                <w:sz w:val="24"/>
-                <w:szCs w:val="24"/>
-                <w:lang w:val="cs-CZ"/>
-              </w:rPr>
-              <w:t>125.14.55.111:4000</w:t>
-            </w:r>
-          </w:p>
-        </w:tc>
-        <w:tc>
-          <w:tcPr>
-            <w:tcW w:w="2101" w:type="dxa"/>
-            <w:vAlign w:val="center"/>
-          </w:tcPr>
-          <w:p>
-            <w:pPr>
-              <w:pStyle w:val="Heading3"/>
-              <w:spacing w:before="120" w:beforeAutospacing="0" w:after="120" w:afterAutospacing="0" w:line="168" w:lineRule="auto"/>
-              <w:ind w:left="57"/>
-              <w:outlineLvl w:val="2"/>
-              <w:rPr>
-                <w:rFonts w:asciiTheme="minorHAnsi" w:hAnsiTheme="minorHAnsi"/>
-                <w:b w:val="0"/>
-                <w:sz w:val="24"/>
-                <w:szCs w:val="24"/>
-                <w:lang w:val="cs-CZ"/>
-              </w:rPr>
-            </w:pPr>
-            <w:r>
-              <w:rPr>
-                <w:rFonts w:asciiTheme="minorHAnsi" w:hAnsiTheme="minorHAnsi"/>
-                <w:b w:val="0"/>
-                <w:sz w:val="24"/>
-                <w:szCs w:val="24"/>
-                <w:lang w:val="cs-CZ"/>
-              </w:rPr>
-              <w:t>122.13.5.71:80</w:t>
-            </w:r>
-          </w:p>
-        </w:tc>
-        <w:tc>
-          <w:tcPr>
-            <w:tcW w:w="1098" w:type="dxa"/>
-            <w:vAlign w:val="center"/>
-          </w:tcPr>
-          <w:p>
-            <w:pPr>
-              <w:pStyle w:val="Heading3"/>
-              <w:spacing w:before="120" w:beforeAutospacing="0" w:after="120" w:afterAutospacing="0" w:line="168" w:lineRule="auto"/>
-              <w:ind w:left="57"/>
-              <w:outlineLvl w:val="2"/>
-              <w:rPr>
-                <w:rFonts w:asciiTheme="minorHAnsi" w:hAnsiTheme="minorHAnsi"/>
-                <w:b w:val="0"/>
-                <w:sz w:val="24"/>
-                <w:szCs w:val="24"/>
-                <w:lang w:val="cs-CZ"/>
-              </w:rPr>
-            </w:pPr>
-            <w:r>
-              <w:rPr>
-                <w:rFonts w:asciiTheme="minorHAnsi" w:hAnsiTheme="minorHAnsi"/>
-                <w:b w:val="0"/>
-                <w:sz w:val="24"/>
-                <w:szCs w:val="24"/>
-                <w:lang w:val="cs-CZ"/>
-              </w:rPr>
-              <w:t>UDP</w:t>
-            </w:r>
-          </w:p>
-        </w:tc>
-        <w:tc>
-          <w:tcPr>
-            <w:tcW w:w="1378" w:type="dxa"/>
-            <w:vAlign w:val="center"/>
-          </w:tcPr>
-          <w:p>
-            <w:pPr>
-              <w:pStyle w:val="Heading3"/>
-              <w:spacing w:before="120" w:beforeAutospacing="0" w:after="120" w:afterAutospacing="0" w:line="168" w:lineRule="auto"/>
-              <w:ind w:left="57"/>
-              <w:outlineLvl w:val="2"/>
-              <w:rPr>
-                <w:rFonts w:asciiTheme="minorHAnsi" w:hAnsiTheme="minorHAnsi"/>
-                <w:b w:val="0"/>
-                <w:sz w:val="24"/>
-                <w:szCs w:val="24"/>
-                <w:lang w:val="cs-CZ"/>
-              </w:rPr>
-            </w:pPr>
-            <w:r>
-              <w:rPr>
-                <w:rFonts w:asciiTheme="minorHAnsi" w:hAnsiTheme="minorHAnsi"/>
-                <w:b w:val="0"/>
-                <w:sz w:val="24"/>
-                <w:szCs w:val="24"/>
-                <w:lang w:val="cs-CZ"/>
-              </w:rPr>
-              <w:t>120</w:t>
-            </w:r>
-          </w:p>
-        </w:tc>
-        <w:tc>
-          <w:tcPr>
-            <w:tcW w:w="1140" w:type="dxa"/>
-            <w:vAlign w:val="center"/>
-          </w:tcPr>
-          <w:p>
-            <w:pPr>
-              <w:pStyle w:val="Heading3"/>
-              <w:spacing w:before="120" w:beforeAutospacing="0" w:after="120" w:afterAutospacing="0" w:line="168" w:lineRule="auto"/>
-              <w:ind w:left="57"/>
-              <w:outlineLvl w:val="2"/>
-              <w:rPr>
-                <w:rFonts w:asciiTheme="minorHAnsi" w:hAnsiTheme="minorHAnsi"/>
-                <w:b w:val="0"/>
-                <w:sz w:val="24"/>
-                <w:szCs w:val="24"/>
-                <w:lang w:val="cs-CZ"/>
-              </w:rPr>
-            </w:pPr>
-            <w:r>
-              <w:rPr>
-                <w:rFonts w:asciiTheme="minorHAnsi" w:hAnsiTheme="minorHAnsi"/>
-                <w:b w:val="0"/>
-                <w:sz w:val="24"/>
-                <w:szCs w:val="24"/>
-                <w:lang w:val="cs-CZ"/>
-              </w:rPr>
-              <w:t xml:space="preserve">15 </w:t>
-            </w:r>
-          </w:p>
-        </w:tc>
-      </w:tr>
-      <w:tr>
-        <w:trPr>
-          <w:trHeight w:val="87"/>
-        </w:trPr>
-        <w:tc>
-          <w:tcPr>
-            <w:tcW w:w="743" w:type="dxa"/>
-            <w:shd w:val="clear" w:color="auto" w:fill="F2F2F2" w:themeFill="background1" w:themeFillShade="F2"/>
-            <w:vAlign w:val="center"/>
-          </w:tcPr>
-          <w:p>
-            <w:pPr>
-              <w:pStyle w:val="Heading3"/>
-              <w:spacing w:before="120" w:beforeAutospacing="0" w:after="120" w:afterAutospacing="0" w:line="168" w:lineRule="auto"/>
-              <w:ind w:left="57"/>
-              <w:outlineLvl w:val="2"/>
-              <w:rPr>
-                <w:rFonts w:asciiTheme="minorHAnsi" w:hAnsiTheme="minorHAnsi"/>
-                <w:b w:val="0"/>
-                <w:sz w:val="24"/>
-                <w:szCs w:val="24"/>
-                <w:lang w:val="cs-CZ"/>
-              </w:rPr>
-            </w:pPr>
-            <w:r>
-              <w:rPr>
-                <w:rFonts w:asciiTheme="minorHAnsi" w:hAnsiTheme="minorHAnsi"/>
-                <w:b w:val="0"/>
-                <w:sz w:val="24"/>
-                <w:szCs w:val="24"/>
-                <w:lang w:val="cs-CZ"/>
-              </w:rPr>
-              <w:t>8.50</w:t>
-            </w:r>
-          </w:p>
-        </w:tc>
-        <w:tc>
-          <w:tcPr>
-            <w:tcW w:w="1134" w:type="dxa"/>
-            <w:shd w:val="clear" w:color="auto" w:fill="F2F2F2" w:themeFill="background1" w:themeFillShade="F2"/>
-            <w:vAlign w:val="center"/>
-          </w:tcPr>
-          <w:p>
-            <w:pPr>
-              <w:pStyle w:val="Heading3"/>
-              <w:spacing w:before="120" w:beforeAutospacing="0" w:after="120" w:afterAutospacing="0" w:line="168" w:lineRule="auto"/>
-              <w:ind w:left="57"/>
-              <w:outlineLvl w:val="2"/>
-              <w:rPr>
-                <w:rFonts w:asciiTheme="minorHAnsi" w:hAnsiTheme="minorHAnsi"/>
-                <w:b w:val="0"/>
-                <w:sz w:val="24"/>
-                <w:szCs w:val="24"/>
-                <w:lang w:val="cs-CZ"/>
-              </w:rPr>
-            </w:pPr>
-            <w:r>
-              <w:rPr>
-                <w:rFonts w:asciiTheme="minorHAnsi" w:hAnsiTheme="minorHAnsi"/>
-                <w:b w:val="0"/>
-                <w:sz w:val="24"/>
-                <w:szCs w:val="24"/>
-                <w:lang w:val="cs-CZ"/>
-              </w:rPr>
-              <w:t>0</w:t>
-            </w:r>
-          </w:p>
-        </w:tc>
-        <w:tc>
-          <w:tcPr>
-            <w:tcW w:w="2222" w:type="dxa"/>
-            <w:shd w:val="clear" w:color="auto" w:fill="F2F2F2" w:themeFill="background1" w:themeFillShade="F2"/>
-            <w:vAlign w:val="center"/>
-          </w:tcPr>
-          <w:p>
-            <w:pPr>
-              <w:pStyle w:val="Heading3"/>
-              <w:spacing w:before="120" w:beforeAutospacing="0" w:after="120" w:afterAutospacing="0" w:line="168" w:lineRule="auto"/>
-              <w:ind w:left="57"/>
-              <w:outlineLvl w:val="2"/>
-              <w:rPr>
-                <w:rFonts w:asciiTheme="minorHAnsi" w:hAnsiTheme="minorHAnsi"/>
-                <w:b w:val="0"/>
-                <w:sz w:val="24"/>
-                <w:szCs w:val="24"/>
-                <w:lang w:val="cs-CZ"/>
-              </w:rPr>
-            </w:pPr>
-            <w:r>
-              <w:rPr>
-                <w:rFonts w:asciiTheme="minorHAnsi" w:hAnsiTheme="minorHAnsi"/>
-                <w:b w:val="0"/>
-                <w:sz w:val="24"/>
-                <w:szCs w:val="24"/>
-                <w:lang w:val="cs-CZ"/>
-              </w:rPr>
-              <w:t>122.13.5.71:4000</w:t>
-            </w:r>
-          </w:p>
-        </w:tc>
-        <w:tc>
-          <w:tcPr>
-            <w:tcW w:w="2101" w:type="dxa"/>
-            <w:shd w:val="clear" w:color="auto" w:fill="F2F2F2" w:themeFill="background1" w:themeFillShade="F2"/>
-            <w:vAlign w:val="center"/>
-          </w:tcPr>
-          <w:p>
-            <w:pPr>
-              <w:pStyle w:val="Heading3"/>
-              <w:spacing w:before="120" w:beforeAutospacing="0" w:after="120" w:afterAutospacing="0" w:line="168" w:lineRule="auto"/>
-              <w:ind w:left="57"/>
-              <w:outlineLvl w:val="2"/>
-              <w:rPr>
-                <w:rFonts w:asciiTheme="minorHAnsi" w:hAnsiTheme="minorHAnsi"/>
-                <w:b w:val="0"/>
-                <w:sz w:val="24"/>
-                <w:szCs w:val="24"/>
-                <w:lang w:val="cs-CZ"/>
-              </w:rPr>
-            </w:pPr>
-            <w:r>
-              <w:rPr>
-                <w:rFonts w:asciiTheme="minorHAnsi" w:hAnsiTheme="minorHAnsi"/>
-                <w:b w:val="0"/>
-                <w:sz w:val="24"/>
-                <w:szCs w:val="24"/>
-                <w:lang w:val="cs-CZ"/>
-              </w:rPr>
-              <w:t>11.15.17.19:20200</w:t>
-            </w:r>
-          </w:p>
-        </w:tc>
-        <w:tc>
-          <w:tcPr>
-            <w:tcW w:w="1098" w:type="dxa"/>
-            <w:shd w:val="clear" w:color="auto" w:fill="F2F2F2" w:themeFill="background1" w:themeFillShade="F2"/>
-            <w:vAlign w:val="center"/>
-          </w:tcPr>
-          <w:p>
-            <w:pPr>
-              <w:pStyle w:val="Heading3"/>
-              <w:spacing w:before="120" w:beforeAutospacing="0" w:after="120" w:afterAutospacing="0" w:line="168" w:lineRule="auto"/>
-              <w:ind w:left="57"/>
-              <w:outlineLvl w:val="2"/>
-              <w:rPr>
-                <w:rFonts w:asciiTheme="minorHAnsi" w:hAnsiTheme="minorHAnsi"/>
-                <w:b w:val="0"/>
-                <w:sz w:val="24"/>
-                <w:szCs w:val="24"/>
-                <w:lang w:val="cs-CZ"/>
-              </w:rPr>
-            </w:pPr>
-            <w:r>
-              <w:rPr>
-                <w:rFonts w:asciiTheme="minorHAnsi" w:hAnsiTheme="minorHAnsi"/>
-                <w:b w:val="0"/>
-                <w:sz w:val="24"/>
-                <w:szCs w:val="24"/>
-                <w:lang w:val="cs-CZ"/>
-              </w:rPr>
-              <w:t>UDP</w:t>
-            </w:r>
-          </w:p>
-        </w:tc>
-        <w:tc>
-          <w:tcPr>
-            <w:tcW w:w="1378" w:type="dxa"/>
-            <w:shd w:val="clear" w:color="auto" w:fill="F2F2F2" w:themeFill="background1" w:themeFillShade="F2"/>
-            <w:vAlign w:val="center"/>
-          </w:tcPr>
-          <w:p>
-            <w:pPr>
-              <w:pStyle w:val="Heading3"/>
-              <w:spacing w:before="120" w:beforeAutospacing="0" w:after="120" w:afterAutospacing="0" w:line="168" w:lineRule="auto"/>
-              <w:ind w:left="57"/>
-              <w:outlineLvl w:val="2"/>
-              <w:rPr>
-                <w:rFonts w:asciiTheme="minorHAnsi" w:hAnsiTheme="minorHAnsi"/>
-                <w:b w:val="0"/>
-                <w:sz w:val="24"/>
-                <w:szCs w:val="24"/>
-                <w:lang w:val="cs-CZ"/>
-              </w:rPr>
-            </w:pPr>
-            <w:r>
-              <w:rPr>
-                <w:rFonts w:asciiTheme="minorHAnsi" w:hAnsiTheme="minorHAnsi"/>
-                <w:b w:val="0"/>
-                <w:sz w:val="24"/>
-                <w:szCs w:val="24"/>
-                <w:lang w:val="cs-CZ"/>
-              </w:rPr>
-              <w:t>120</w:t>
-            </w:r>
-          </w:p>
-        </w:tc>
-        <w:tc>
-          <w:tcPr>
-            <w:tcW w:w="1140" w:type="dxa"/>
-            <w:shd w:val="clear" w:color="auto" w:fill="F2F2F2" w:themeFill="background1" w:themeFillShade="F2"/>
-            <w:vAlign w:val="center"/>
-          </w:tcPr>
-          <w:p>
-            <w:pPr>
-              <w:pStyle w:val="Heading3"/>
-              <w:spacing w:before="120" w:beforeAutospacing="0" w:after="120" w:afterAutospacing="0" w:line="168" w:lineRule="auto"/>
-              <w:ind w:left="57"/>
-              <w:outlineLvl w:val="2"/>
-              <w:rPr>
-                <w:rFonts w:asciiTheme="minorHAnsi" w:hAnsiTheme="minorHAnsi"/>
-                <w:b w:val="0"/>
-                <w:sz w:val="24"/>
-                <w:szCs w:val="24"/>
-                <w:lang w:val="cs-CZ"/>
-              </w:rPr>
-            </w:pPr>
-            <w:r>
-              <w:rPr>
-                <w:rFonts w:asciiTheme="minorHAnsi" w:hAnsiTheme="minorHAnsi"/>
-                <w:b w:val="0"/>
-                <w:sz w:val="24"/>
-                <w:szCs w:val="24"/>
-                <w:lang w:val="cs-CZ"/>
-              </w:rPr>
-              <w:t>20</w:t>
             </w:r>
           </w:p>
         </w:tc>
@@ -9460,7 +8880,7 @@
 </file>
 
 <file path=word/styles.xml><?xml version="1.0" encoding="utf-8"?>
-<w:styles xmlns:mc="http://schemas.openxmlformats.org/markup-compatibility/2006" xmlns:r="http://schemas.openxmlformats.org/officeDocument/2006/relationships" xmlns:w="http://schemas.openxmlformats.org/wordprocessingml/2006/main" xmlns:w14="http://schemas.microsoft.com/office/word/2010/wordml" xmlns:w15="http://schemas.microsoft.com/office/word/2012/wordml" xmlns:w16cid="http://schemas.microsoft.com/office/word/2016/wordml/cid" xmlns:w16se="http://schemas.microsoft.com/office/word/2015/wordml/symex" mc:Ignorable="w14 w15 w16se w16cid">
+<w:styles xmlns:mc="http://schemas.openxmlformats.org/markup-compatibility/2006" xmlns:r="http://schemas.openxmlformats.org/officeDocument/2006/relationships" xmlns:w="http://schemas.openxmlformats.org/wordprocessingml/2006/main" xmlns:w14="http://schemas.microsoft.com/office/word/2010/wordml" xmlns:w15="http://schemas.microsoft.com/office/word/2012/wordml" xmlns:w16cex="http://schemas.microsoft.com/office/word/2018/wordml/cex" xmlns:w16cid="http://schemas.microsoft.com/office/word/2016/wordml/cid" xmlns:w16="http://schemas.microsoft.com/office/word/2018/wordml" xmlns:w16se="http://schemas.microsoft.com/office/word/2015/wordml/symex" mc:Ignorable="w14 w15 w16se w16cid w16 w16cex">
   <w:docDefaults>
     <w:rPrDefault>
       <w:rPr>
@@ -9476,7 +8896,7 @@
       </w:pPr>
     </w:pPrDefault>
   </w:docDefaults>
-  <w:latentStyles w:defLockedState="0" w:defUIPriority="99" w:defSemiHidden="0" w:defUnhideWhenUsed="0" w:defQFormat="0" w:count="375">
+  <w:latentStyles w:defLockedState="0" w:defUIPriority="99" w:defSemiHidden="0" w:defUnhideWhenUsed="0" w:defQFormat="0" w:count="376">
     <w:lsdException w:name="Normal" w:uiPriority="0" w:qFormat="1"/>
     <w:lsdException w:name="heading 1" w:uiPriority="9" w:qFormat="1"/>
     <w:lsdException w:name="heading 2" w:semiHidden="1" w:uiPriority="9" w:unhideWhenUsed="1" w:qFormat="1"/>
@@ -9582,7 +9002,6 @@
     <w:lsdException w:name="HTML Sample" w:semiHidden="1" w:unhideWhenUsed="1"/>
     <w:lsdException w:name="HTML Typewriter" w:semiHidden="1" w:unhideWhenUsed="1"/>
     <w:lsdException w:name="HTML Variable" w:semiHidden="1" w:unhideWhenUsed="1"/>
-    <w:lsdException w:name="Normal Table" w:semiHidden="1" w:unhideWhenUsed="1"/>
     <w:lsdException w:name="annotation subject" w:semiHidden="1" w:unhideWhenUsed="1"/>
     <w:lsdException w:name="No List" w:semiHidden="1" w:unhideWhenUsed="1"/>
     <w:lsdException w:name="Outline List 1" w:semiHidden="1" w:unhideWhenUsed="1"/>
@@ -9629,10 +9048,8 @@
     <w:lsdException w:name="Table Subtle 2" w:semiHidden="1" w:unhideWhenUsed="1"/>
     <w:lsdException w:name="Table Web 1" w:semiHidden="1" w:unhideWhenUsed="1"/>
     <w:lsdException w:name="Table Web 2" w:semiHidden="1" w:unhideWhenUsed="1"/>
-    <w:lsdException w:name="Table Web 3" w:semiHidden="1" w:unhideWhenUsed="1"/>
     <w:lsdException w:name="Balloon Text" w:semiHidden="1" w:unhideWhenUsed="1"/>
     <w:lsdException w:name="Table Grid" w:uiPriority="59"/>
-    <w:lsdException w:name="Table Theme" w:semiHidden="1" w:unhideWhenUsed="1"/>
     <w:lsdException w:name="Placeholder Text" w:semiHidden="1"/>
     <w:lsdException w:name="No Spacing" w:uiPriority="1" w:qFormat="1"/>
     <w:lsdException w:name="Light Shading" w:uiPriority="60"/>
@@ -9852,6 +9269,7 @@
     <w:lsdException w:name="Smart Hyperlink" w:semiHidden="1" w:unhideWhenUsed="1"/>
     <w:lsdException w:name="Hashtag" w:semiHidden="1" w:unhideWhenUsed="1"/>
     <w:lsdException w:name="Unresolved Mention" w:semiHidden="1" w:unhideWhenUsed="1"/>
+    <w:lsdException w:name="Smart Link" w:semiHidden="1" w:unhideWhenUsed="1"/>
   </w:latentStyles>
   <w:style w:type="paragraph" w:default="1" w:styleId="Normal">
     <w:name w:val="Normal"/>

</xml_diff>